<commit_message>
Updated README.md, arkkitehtuuri.md, käyttöohje.md, määrittely.md
</commit_message>
<xml_diff>
--- a/asiakirjapohjat/Testipohja.docx
+++ b/asiakirjapohjat/Testipohja.docx
@@ -18,24 +18,14 @@
         <w:rPr>
           <w:rFonts w:eastAsia="MS Mincho;ＭＳ 明朝" w:cs="Calibri" w:ascii="Calibri" w:hAnsi="Calibri"/>
           <w:b/>
-          <w:color w:val="auto"/>
-          <w:sz w:val="24"/>
-          <w:szCs w:val="24"/>
-          <w:lang w:val="fi-FI" w:bidi="ar-SA"/>
-        </w:rPr>
-        <w:t>kaavamääräys_kirjaimin_</w:t>
-      </w:r>
-      <w:r>
-        <w:rPr>
-          <w:rFonts w:eastAsia="MS Mincho;ＭＳ 明朝" w:cs="Calibri" w:ascii="Calibri" w:hAnsi="Calibri"/>
-          <w:b/>
-          <w:color w:val="auto"/>
+          <w:color w:val="000000"/>
           <w:kern w:val="0"/>
           <w:sz w:val="24"/>
           <w:szCs w:val="24"/>
+          <w:shd w:fill="FFFF00" w:val="clear"/>
           <w:lang w:val="fi-FI" w:eastAsia="zh-CN" w:bidi="ar-SA"/>
         </w:rPr>
-        <w:t>id</w:t>
+        <w:t>[kaavamääräys_kirjaimin]</w:t>
       </w:r>
       <w:r>
         <w:rPr>
@@ -101,21 +91,37 @@
       <w:r>
         <w:rPr>
           <w:rFonts w:eastAsia="MS Mincho;ＭＳ 明朝" w:cs="Calibri" w:ascii="Calibri" w:hAnsi="Calibri"/>
-          <w:szCs w:val="24"/>
-        </w:rPr>
-        <w:t>sijainti_</w:t>
-      </w:r>
-      <w:r>
-        <w:rPr>
-          <w:rFonts w:eastAsia="MS Mincho;ＭＳ 明朝" w:cs="Calibri" w:ascii="Calibri" w:hAnsi="Calibri"/>
-          <w:b/>
-          <w:color w:val="auto"/>
+          <w:b/>
+          <w:bCs/>
+          <w:color w:val="000000"/>
           <w:kern w:val="0"/>
           <w:sz w:val="24"/>
           <w:szCs w:val="24"/>
+          <w:shd w:fill="FFFF00" w:val="clear"/>
           <w:lang w:val="fi-FI" w:eastAsia="zh-CN" w:bidi="ar-SA"/>
         </w:rPr>
-        <w:t>id</w:t>
+        <w:t>[</w:t>
+      </w:r>
+      <w:r>
+        <w:rPr>
+          <w:rFonts w:eastAsia="MS Mincho;ＭＳ 明朝" w:cs="Calibri" w:ascii="Calibri" w:hAnsi="Calibri"/>
+          <w:szCs w:val="24"/>
+          <w:shd w:fill="FFFF00" w:val="clear"/>
+        </w:rPr>
+        <w:t>sijainti</w:t>
+      </w:r>
+      <w:r>
+        <w:rPr>
+          <w:rFonts w:eastAsia="MS Mincho;ＭＳ 明朝" w:cs="Calibri" w:ascii="Calibri" w:hAnsi="Calibri"/>
+          <w:b/>
+          <w:color w:val="000000"/>
+          <w:kern w:val="0"/>
+          <w:sz w:val="24"/>
+          <w:szCs w:val="24"/>
+          <w:shd w:fill="FFFF00" w:val="clear"/>
+          <w:lang w:val="fi-FI" w:eastAsia="zh-CN" w:bidi="ar-SA"/>
+        </w:rPr>
+        <w:t>]</w:t>
       </w:r>
       <w:r>
         <w:rPr>
@@ -242,23 +248,16 @@
       <w:r>
         <w:rPr>
           <w:rFonts w:eastAsia="Times New Roman" w:cs="Calibri" w:ascii="Calibri" w:hAnsi="Calibri"/>
-          <w:color w:val="auto"/>
-          <w:sz w:val="24"/>
-          <w:szCs w:val="24"/>
-          <w:lang w:val="fi-FI" w:bidi="ar-SA"/>
-        </w:rPr>
-        <w:t>yritys_</w:t>
-      </w:r>
-      <w:r>
-        <w:rPr>
-          <w:rFonts w:eastAsia="Times New Roman" w:cs="Calibri" w:ascii="Calibri" w:hAnsi="Calibri"/>
-          <w:color w:val="auto"/>
+          <w:b/>
+          <w:bCs/>
+          <w:color w:val="000000"/>
           <w:kern w:val="0"/>
           <w:sz w:val="24"/>
           <w:szCs w:val="24"/>
+          <w:shd w:fill="FFFF00" w:val="clear"/>
           <w:lang w:val="fi-FI" w:eastAsia="zh-CN" w:bidi="ar-SA"/>
         </w:rPr>
-        <w:t>id</w:t>
+        <w:t>[y-tunnus]</w:t>
       </w:r>
       <w:r>
         <w:rPr>
@@ -300,46 +299,198 @@
       </w:r>
       <w:r>
         <w:rPr>
+          <w:rFonts w:cs="Calibri" w:ascii="Calibri" w:hAnsi="Calibri"/>
+          <w:b/>
+          <w:bCs/>
+          <w:szCs w:val="24"/>
+          <w:shd w:fill="FFFF00" w:val="clear"/>
+        </w:rPr>
+        <w:t>[</w:t>
+      </w:r>
+      <w:r>
+        <w:rPr>
+          <w:rFonts w:eastAsia="Times New Roman" w:cs="Calibri" w:ascii="Calibri" w:hAnsi="Calibri"/>
+          <w:b/>
+          <w:bCs/>
+          <w:color w:val="000000"/>
+          <w:kern w:val="0"/>
+          <w:sz w:val="24"/>
+          <w:szCs w:val="24"/>
+          <w:shd w:fill="FFFF00" w:val="clear"/>
+          <w:lang w:val="fi-FI" w:eastAsia="zh-CN" w:bidi="ar-SA"/>
+        </w:rPr>
+        <w:t>pinta-ala]</w:t>
+      </w:r>
+      <w:r>
+        <w:rPr>
+          <w:rFonts w:cs="Calibri" w:ascii="Calibri" w:hAnsi="Calibri"/>
+          <w:szCs w:val="24"/>
+        </w:rPr>
+        <w:t xml:space="preserve"> m</w:t>
+      </w:r>
+      <w:r>
+        <w:rPr>
+          <w:rFonts w:cs="Calibri" w:ascii="Calibri" w:hAnsi="Calibri"/>
+          <w:szCs w:val="24"/>
+          <w:vertAlign w:val="superscript"/>
+        </w:rPr>
+        <w:t>2</w:t>
+      </w:r>
+      <w:r>
+        <w:rPr>
+          <w:rFonts w:cs="Calibri" w:ascii="Calibri" w:hAnsi="Calibri"/>
+          <w:szCs w:val="24"/>
+        </w:rPr>
+        <w:t xml:space="preserve"> suuruinen määräala </w:t>
+      </w:r>
+      <w:r>
+        <w:rPr>
           <w:rFonts w:eastAsia="Times New Roman" w:cs="Calibri" w:ascii="Calibri" w:hAnsi="Calibri"/>
           <w:color w:val="auto"/>
           <w:sz w:val="24"/>
           <w:szCs w:val="24"/>
           <w:lang w:val="fi-FI" w:bidi="ar-SA"/>
         </w:rPr>
-        <w:t>pinta-ala_</w:t>
+        <w:t xml:space="preserve">kiinteistöstä </w:t>
+      </w:r>
+      <w:r>
+        <w:rPr>
+          <w:rFonts w:eastAsia="MS Mincho;ＭＳ 明朝" w:cs="Calibri" w:ascii="Calibri" w:hAnsi="Calibri"/>
+          <w:b/>
+          <w:bCs/>
+          <w:color w:val="000000"/>
+          <w:sz w:val="24"/>
+          <w:szCs w:val="24"/>
+          <w:shd w:fill="FFFF00" w:val="clear"/>
+          <w:lang w:val="fi-FI" w:bidi="ar-SA"/>
+        </w:rPr>
+        <w:t>[</w:t>
+      </w:r>
+      <w:r>
+        <w:rPr>
+          <w:rFonts w:eastAsia="MS Mincho;ＭＳ 明朝" w:cs="Calibri" w:ascii="Calibri" w:hAnsi="Calibri"/>
+          <w:b/>
+          <w:bCs/>
+          <w:color w:val="000000"/>
+          <w:kern w:val="0"/>
+          <w:sz w:val="24"/>
+          <w:szCs w:val="24"/>
+          <w:shd w:fill="FFFF00" w:val="clear"/>
+          <w:lang w:val="fi-FI" w:eastAsia="zh-CN" w:bidi="ar-SA"/>
+        </w:rPr>
+        <w:t>kiinteistötunnus]</w:t>
+      </w:r>
+      <w:r>
+        <w:rPr>
+          <w:rFonts w:eastAsia="MS Mincho;ＭＳ 明朝" w:cs="Calibri" w:ascii="Calibri" w:hAnsi="Calibri"/>
+          <w:b w:val="false"/>
+          <w:bCs w:val="false"/>
+          <w:color w:val="000000"/>
+          <w:kern w:val="0"/>
+          <w:sz w:val="24"/>
+          <w:szCs w:val="24"/>
+          <w:shd w:fill="auto" w:val="clear"/>
+          <w:lang w:val="fi-FI" w:eastAsia="zh-CN" w:bidi="ar-SA"/>
+        </w:rPr>
+        <w:t xml:space="preserve"> </w:t>
+      </w:r>
+      <w:r>
+        <w:rPr>
+          <w:rFonts w:eastAsia="MS Mincho;ＭＳ 明朝" w:cs="Calibri" w:ascii="Calibri" w:hAnsi="Calibri"/>
+          <w:b/>
+          <w:bCs/>
+          <w:color w:val="000000"/>
+          <w:kern w:val="0"/>
+          <w:sz w:val="24"/>
+          <w:szCs w:val="24"/>
+          <w:shd w:fill="FFFF00" w:val="clear"/>
+          <w:lang w:val="fi-FI" w:eastAsia="zh-CN" w:bidi="ar-SA"/>
+        </w:rPr>
+        <w:t>[</w:t>
+      </w:r>
+      <w:r>
+        <w:rPr>
+          <w:rFonts w:eastAsia="MS Mincho;ＭＳ 明朝" w:cs="Calibri" w:ascii="Calibri" w:hAnsi="Calibri"/>
+          <w:b/>
+          <w:bCs/>
+          <w:color w:val="000000"/>
+          <w:kern w:val="0"/>
+          <w:sz w:val="24"/>
+          <w:szCs w:val="24"/>
+          <w:shd w:fill="FFFF00" w:val="clear"/>
+          <w:lang w:val="fi-FI" w:eastAsia="zh-CN" w:bidi="ar-SA"/>
+        </w:rPr>
+        <w:t>sijainti</w:t>
+      </w:r>
+      <w:r>
+        <w:rPr>
+          <w:rFonts w:eastAsia="MS Mincho;ＭＳ 明朝" w:cs="Calibri" w:ascii="Calibri" w:hAnsi="Calibri"/>
+          <w:b/>
+          <w:bCs/>
+          <w:color w:val="000000"/>
+          <w:kern w:val="0"/>
+          <w:sz w:val="24"/>
+          <w:szCs w:val="24"/>
+          <w:shd w:fill="FFFF00" w:val="clear"/>
+          <w:lang w:val="fi-FI" w:eastAsia="zh-CN" w:bidi="ar-SA"/>
+        </w:rPr>
+        <w:t>]</w:t>
+      </w:r>
+      <w:r>
+        <w:rPr>
+          <w:rFonts w:cs="Calibri" w:ascii="Calibri" w:hAnsi="Calibri"/>
+          <w:szCs w:val="24"/>
+        </w:rPr>
+        <w:t xml:space="preserve">. Määräala </w:t>
       </w:r>
       <w:r>
         <w:rPr>
           <w:rFonts w:eastAsia="Times New Roman" w:cs="Calibri" w:ascii="Calibri" w:hAnsi="Calibri"/>
           <w:color w:val="auto"/>
-          <w:kern w:val="0"/>
-          <w:sz w:val="24"/>
-          <w:szCs w:val="24"/>
-          <w:lang w:val="fi-FI" w:eastAsia="zh-CN" w:bidi="ar-SA"/>
-        </w:rPr>
-        <w:t>id</w:t>
-      </w:r>
-      <w:r>
-        <w:rPr>
-          <w:rFonts w:cs="Calibri" w:ascii="Calibri" w:hAnsi="Calibri"/>
-          <w:szCs w:val="24"/>
-        </w:rPr>
-        <w:t xml:space="preserve"> m</w:t>
-      </w:r>
-      <w:r>
-        <w:rPr>
-          <w:rFonts w:cs="Calibri" w:ascii="Calibri" w:hAnsi="Calibri"/>
-          <w:szCs w:val="24"/>
-          <w:vertAlign w:val="superscript"/>
-        </w:rPr>
-        <w:t>2</w:t>
-      </w:r>
-      <w:r>
-        <w:rPr>
-          <w:rFonts w:cs="Calibri" w:ascii="Calibri" w:hAnsi="Calibri"/>
-          <w:szCs w:val="24"/>
-        </w:rPr>
-        <w:t xml:space="preserve"> suuruinen määräala </w:t>
+          <w:sz w:val="24"/>
+          <w:szCs w:val="24"/>
+          <w:lang w:val="fi-FI" w:bidi="ar-SA"/>
+        </w:rPr>
+        <w:t xml:space="preserve">on asemakaavassa osoitettu </w:t>
+      </w:r>
+      <w:r>
+        <w:rPr>
+          <w:rFonts w:eastAsia="Times New Roman" w:cs="Calibri" w:ascii="Calibri" w:hAnsi="Calibri"/>
+          <w:b/>
+          <w:bCs/>
+          <w:color w:val="000000"/>
+          <w:sz w:val="24"/>
+          <w:szCs w:val="24"/>
+          <w:shd w:fill="FFFF00" w:val="clear"/>
+          <w:lang w:val="fi-FI" w:bidi="ar-SA"/>
+        </w:rPr>
+        <w:t>[</w:t>
+      </w:r>
+      <w:r>
+        <w:rPr>
+          <w:rFonts w:eastAsia="Times New Roman" w:cs="Calibri" w:ascii="Calibri" w:hAnsi="Calibri"/>
+          <w:b/>
+          <w:bCs/>
+          <w:color w:val="000000"/>
+          <w:sz w:val="24"/>
+          <w:szCs w:val="24"/>
+          <w:shd w:fill="FFFF00" w:val="clear"/>
+          <w:lang w:val="fi-FI" w:bidi="ar-SA"/>
+        </w:rPr>
+        <w:t>kaavamääräys</w:t>
+      </w:r>
+      <w:r>
+        <w:rPr>
+          <w:rFonts w:eastAsia="Times New Roman" w:cs="Calibri" w:ascii="Calibri" w:hAnsi="Calibri"/>
+          <w:b/>
+          <w:bCs/>
+          <w:color w:val="000000"/>
+          <w:sz w:val="24"/>
+          <w:szCs w:val="24"/>
+          <w:shd w:fill="FFFF00" w:val="clear"/>
+          <w:lang w:val="fi-FI" w:bidi="ar-SA"/>
+        </w:rPr>
+        <w:t>]</w:t>
       </w:r>
       <w:r>
         <w:rPr>
@@ -349,7 +500,24 @@
           <w:szCs w:val="24"/>
           <w:lang w:val="fi-FI" w:bidi="ar-SA"/>
         </w:rPr>
-        <w:t xml:space="preserve">kiinteistöstä </w:t>
+        <w:t xml:space="preserve"> </w:t>
+      </w:r>
+      <w:r>
+        <w:rPr>
+          <w:rFonts w:cs="Calibri" w:ascii="Calibri" w:hAnsi="Calibri"/>
+          <w:szCs w:val="24"/>
+        </w:rPr>
+        <w:t>(</w:t>
+      </w:r>
+      <w:r>
+        <w:rPr>
+          <w:rFonts w:cs="Calibri" w:ascii="Calibri" w:hAnsi="Calibri"/>
+          <w:b/>
+          <w:bCs/>
+          <w:szCs w:val="24"/>
+          <w:shd w:fill="FFFF00" w:val="clear"/>
+        </w:rPr>
+        <w:t>[</w:t>
       </w:r>
       <w:r>
         <w:rPr>
@@ -362,11 +530,55 @@
           <w:shd w:fill="FFFF00" w:val="clear"/>
           <w:lang w:val="fi-FI" w:bidi="ar-SA"/>
         </w:rPr>
+        <w:t>kaavamääräys_kirjaimin</w:t>
+      </w:r>
+      <w:r>
+        <w:rPr>
+          <w:rFonts w:eastAsia="MS Mincho;ＭＳ 明朝" w:cs="Calibri" w:ascii="Calibri" w:hAnsi="Calibri"/>
+          <w:b/>
+          <w:bCs/>
+          <w:color w:val="000000"/>
+          <w:kern w:val="0"/>
+          <w:sz w:val="24"/>
+          <w:szCs w:val="24"/>
+          <w:shd w:fill="FFFF00" w:val="clear"/>
+          <w:lang w:val="fi-FI" w:eastAsia="zh-CN" w:bidi="ar-SA"/>
+        </w:rPr>
+        <w:t>]</w:t>
+      </w:r>
+      <w:r>
+        <w:rPr>
+          <w:rFonts w:cs="Calibri" w:ascii="Calibri" w:hAnsi="Calibri"/>
+          <w:szCs w:val="24"/>
+        </w:rPr>
+        <w:t xml:space="preserve">) tehokkuudella e = </w:t>
+      </w:r>
+      <w:r>
+        <w:rPr>
+          <w:rFonts w:cs="Calibri" w:ascii="Calibri" w:hAnsi="Calibri"/>
+          <w:b/>
+          <w:bCs/>
+          <w:szCs w:val="24"/>
+          <w:shd w:fill="FFFF00" w:val="clear"/>
+        </w:rPr>
         <w:t>[</w:t>
       </w:r>
       <w:r>
         <w:rPr>
-          <w:rFonts w:eastAsia="MS Mincho;ＭＳ 明朝" w:cs="Calibri" w:ascii="Calibri" w:hAnsi="Calibri"/>
+          <w:rFonts w:eastAsia="Times New Roman" w:cs="Calibri" w:ascii="Calibri" w:hAnsi="Calibri"/>
+          <w:b/>
+          <w:bCs/>
+          <w:color w:val="000000"/>
+          <w:sz w:val="24"/>
+          <w:szCs w:val="24"/>
+          <w:shd w:fill="FFFF00" w:val="clear"/>
+          <w:lang w:val="fi-FI" w:bidi="ar-SA"/>
+        </w:rPr>
+        <w:t>tehokkuusluku</w:t>
+      </w:r>
+      <w:r>
+        <w:rPr>
+          <w:rFonts w:eastAsia="Times New Roman" w:cs="Calibri" w:ascii="Calibri" w:hAnsi="Calibri"/>
           <w:b/>
           <w:bCs/>
           <w:color w:val="000000"/>
@@ -376,19 +588,84 @@
           <w:shd w:fill="FFFF00" w:val="clear"/>
           <w:lang w:val="fi-FI" w:eastAsia="zh-CN" w:bidi="ar-SA"/>
         </w:rPr>
-        <w:t>kiinteistötunnus]</w:t>
-      </w:r>
-      <w:r>
-        <w:rPr>
-          <w:rFonts w:eastAsia="MS Mincho;ＭＳ 明朝" w:cs="Calibri" w:ascii="Calibri" w:hAnsi="Calibri"/>
-          <w:b w:val="false"/>
-          <w:bCs w:val="false"/>
-          <w:color w:val="000000"/>
-          <w:kern w:val="0"/>
-          <w:sz w:val="24"/>
+        <w:t>]</w:t>
+      </w:r>
+      <w:r>
+        <w:rPr>
+          <w:rFonts w:cs="Calibri" w:ascii="Calibri" w:hAnsi="Calibri"/>
+          <w:szCs w:val="24"/>
+        </w:rPr>
+        <w:t>.</w:t>
+      </w:r>
+    </w:p>
+    <w:p>
+      <w:pPr>
+        <w:pStyle w:val="Normal"/>
+        <w:ind w:left="2608" w:right="0" w:hanging="2608"/>
+        <w:rPr>
+          <w:rFonts w:ascii="Calibri" w:hAnsi="Calibri" w:cs="Calibri"/>
+          <w:szCs w:val="24"/>
+        </w:rPr>
+      </w:pPr>
+      <w:r>
+        <w:rPr>
+          <w:rFonts w:cs="Calibri" w:ascii="Calibri" w:hAnsi="Calibri"/>
+          <w:szCs w:val="24"/>
+        </w:rPr>
+      </w:r>
+    </w:p>
+    <w:p>
+      <w:pPr>
+        <w:pStyle w:val="Normal"/>
+        <w:ind w:left="2608" w:right="0" w:hanging="2608"/>
+        <w:rPr/>
+      </w:pPr>
+      <w:r>
+        <w:rPr>
+          <w:rFonts w:cs="Calibri" w:ascii="Calibri" w:hAnsi="Calibri"/>
+          <w:szCs w:val="24"/>
+        </w:rPr>
+        <w:t>Kauppahinta:</w:t>
+        <w:tab/>
+        <w:t xml:space="preserve">Kauppahinta on </w:t>
+      </w:r>
+      <w:r>
+        <w:rPr>
+          <w:rFonts w:cs="Calibri" w:ascii="Calibri" w:hAnsi="Calibri"/>
+          <w:b/>
+          <w:bCs/>
+          <w:szCs w:val="24"/>
+          <w:shd w:fill="FFFF00" w:val="clear"/>
+        </w:rPr>
+        <w:t>[</w:t>
+      </w:r>
+      <w:r>
+        <w:rPr>
+          <w:rFonts w:cs="Calibri" w:ascii="Calibri" w:hAnsi="Calibri"/>
+          <w:b/>
+          <w:bCs/>
+          <w:szCs w:val="24"/>
+          <w:shd w:fill="FFFF00" w:val="clear"/>
+        </w:rPr>
+        <w:t>kauppahinta</w:t>
+      </w:r>
+      <w:r>
+        <w:rPr>
+          <w:rFonts w:cs="Calibri" w:ascii="Calibri" w:hAnsi="Calibri"/>
+          <w:b/>
+          <w:bCs/>
+          <w:szCs w:val="24"/>
+          <w:shd w:fill="FFFF00" w:val="clear"/>
+        </w:rPr>
+        <w:t>]</w:t>
+      </w:r>
+      <w:r>
+        <w:rPr>
+          <w:rFonts w:cs="Calibri" w:ascii="Calibri" w:hAnsi="Calibri"/>
+          <w:b/>
+          <w:bCs/>
           <w:szCs w:val="24"/>
           <w:shd w:fill="auto" w:val="clear"/>
-          <w:lang w:val="fi-FI" w:eastAsia="zh-CN" w:bidi="ar-SA"/>
         </w:rPr>
         <w:t xml:space="preserve"> </w:t>
       </w:r>
@@ -397,136 +674,7 @@
           <w:rFonts w:cs="Calibri" w:ascii="Calibri" w:hAnsi="Calibri"/>
           <w:szCs w:val="24"/>
         </w:rPr>
-        <w:t xml:space="preserve">sijainti_id. Määräala </w:t>
-      </w:r>
-      <w:r>
-        <w:rPr>
-          <w:rFonts w:eastAsia="Times New Roman" w:cs="Calibri" w:ascii="Calibri" w:hAnsi="Calibri"/>
-          <w:color w:val="auto"/>
-          <w:sz w:val="24"/>
-          <w:szCs w:val="24"/>
-          <w:lang w:val="fi-FI" w:bidi="ar-SA"/>
-        </w:rPr>
-        <w:t>on asemakaavassa osoitettu kaavamääräys_</w:t>
-      </w:r>
-      <w:r>
-        <w:rPr>
-          <w:rFonts w:eastAsia="Times New Roman" w:cs="Calibri" w:ascii="Calibri" w:hAnsi="Calibri"/>
-          <w:color w:val="auto"/>
-          <w:kern w:val="0"/>
-          <w:sz w:val="24"/>
-          <w:szCs w:val="24"/>
-          <w:lang w:val="fi-FI" w:eastAsia="zh-CN" w:bidi="ar-SA"/>
-        </w:rPr>
-        <w:t>id</w:t>
-      </w:r>
-      <w:r>
-        <w:rPr>
-          <w:rFonts w:cs="Calibri" w:ascii="Calibri" w:hAnsi="Calibri"/>
-          <w:szCs w:val="24"/>
-        </w:rPr>
-        <w:t xml:space="preserve"> (</w:t>
-      </w:r>
-      <w:r>
-        <w:rPr>
-          <w:rFonts w:eastAsia="MS Mincho;ＭＳ 明朝" w:cs="Calibri" w:ascii="Calibri" w:hAnsi="Calibri"/>
-          <w:b w:val="false"/>
-          <w:bCs w:val="false"/>
-          <w:color w:val="auto"/>
-          <w:sz w:val="24"/>
-          <w:szCs w:val="24"/>
-          <w:lang w:val="fi-FI" w:bidi="ar-SA"/>
-        </w:rPr>
-        <w:t>kaavamääräys_kirjaimin_</w:t>
-      </w:r>
-      <w:r>
-        <w:rPr>
-          <w:rFonts w:eastAsia="MS Mincho;ＭＳ 明朝" w:cs="Calibri" w:ascii="Calibri" w:hAnsi="Calibri"/>
-          <w:b w:val="false"/>
-          <w:bCs w:val="false"/>
-          <w:color w:val="auto"/>
-          <w:kern w:val="0"/>
-          <w:sz w:val="24"/>
-          <w:szCs w:val="24"/>
-          <w:lang w:val="fi-FI" w:eastAsia="zh-CN" w:bidi="ar-SA"/>
-        </w:rPr>
-        <w:t>id</w:t>
-      </w:r>
-      <w:r>
-        <w:rPr>
-          <w:rFonts w:cs="Calibri" w:ascii="Calibri" w:hAnsi="Calibri"/>
-          <w:szCs w:val="24"/>
-        </w:rPr>
-        <w:t xml:space="preserve">) tehokkuudella e = </w:t>
-      </w:r>
-      <w:r>
-        <w:rPr>
-          <w:rFonts w:eastAsia="Times New Roman" w:cs="Calibri" w:ascii="Calibri" w:hAnsi="Calibri"/>
-          <w:color w:val="auto"/>
-          <w:sz w:val="24"/>
-          <w:szCs w:val="24"/>
-          <w:lang w:val="fi-FI" w:bidi="ar-SA"/>
-        </w:rPr>
-        <w:t>tehokkuusluku_</w:t>
-      </w:r>
-      <w:r>
-        <w:rPr>
-          <w:rFonts w:eastAsia="Times New Roman" w:cs="Calibri" w:ascii="Calibri" w:hAnsi="Calibri"/>
-          <w:color w:val="auto"/>
-          <w:kern w:val="0"/>
-          <w:sz w:val="24"/>
-          <w:szCs w:val="24"/>
-          <w:lang w:val="fi-FI" w:eastAsia="zh-CN" w:bidi="ar-SA"/>
-        </w:rPr>
-        <w:t>id</w:t>
-      </w:r>
-      <w:r>
-        <w:rPr>
-          <w:rFonts w:cs="Calibri" w:ascii="Calibri" w:hAnsi="Calibri"/>
-          <w:szCs w:val="24"/>
-        </w:rPr>
-        <w:t xml:space="preserve">. </w:t>
-      </w:r>
-      <w:r>
-        <w:rPr>
-          <w:rFonts w:eastAsia="MS Mincho;ＭＳ 明朝" w:cs="Calibri" w:ascii="Calibri" w:hAnsi="Calibri"/>
-          <w:b/>
-          <w:bCs/>
-          <w:color w:val="000000"/>
-          <w:sz w:val="24"/>
-          <w:szCs w:val="24"/>
-          <w:shd w:fill="FFFF00" w:val="clear"/>
-          <w:lang w:val="fi-FI" w:bidi="ar-SA"/>
-        </w:rPr>
-        <w:t>[</w:t>
-      </w:r>
-      <w:r>
-        <w:rPr>
-          <w:rFonts w:eastAsia="MS Mincho;ＭＳ 明朝" w:cs="Calibri" w:ascii="Calibri" w:hAnsi="Calibri"/>
-          <w:b/>
-          <w:bCs/>
-          <w:color w:val="000000"/>
-          <w:kern w:val="0"/>
-          <w:sz w:val="24"/>
-          <w:szCs w:val="24"/>
-          <w:shd w:fill="FFFF00" w:val="clear"/>
-          <w:lang w:val="fi-FI" w:eastAsia="zh-CN" w:bidi="ar-SA"/>
-        </w:rPr>
-        <w:t>kiinteistötunnus</w:t>
-      </w:r>
-      <w:r>
-        <w:rPr>
-          <w:rFonts w:eastAsia="MS Mincho;ＭＳ 明朝" w:cs="Calibri" w:ascii="Calibri" w:hAnsi="Calibri"/>
-          <w:b/>
-          <w:bCs/>
-          <w:color w:val="000000"/>
-          <w:kern w:val="0"/>
-          <w:sz w:val="24"/>
-          <w:szCs w:val="24"/>
-          <w:shd w:fill="FFFF00" w:val="clear"/>
-          <w:lang w:val="fi-FI" w:eastAsia="zh-CN" w:bidi="ar-SA"/>
-        </w:rPr>
-        <w:t>]</w:t>
+        <w:t>euroa.</w:t>
       </w:r>
     </w:p>
     <w:p>
@@ -556,168 +704,43 @@
           <w:rFonts w:cs="Calibri" w:ascii="Calibri" w:hAnsi="Calibri"/>
           <w:szCs w:val="24"/>
         </w:rPr>
-        <w:t xml:space="preserve">Määräala muodostaa </w:t>
+        <w:t>Yksikköhinta (</w:t>
+      </w:r>
+      <w:r>
+        <w:rPr>
+          <w:rFonts w:cs="Calibri" w:ascii="Calibri" w:hAnsi="Calibri"/>
+          <w:b/>
+          <w:bCs/>
+          <w:szCs w:val="24"/>
+          <w:shd w:fill="FFFF00" w:val="clear"/>
+        </w:rPr>
+        <w:t>[</w:t>
       </w:r>
       <w:r>
         <w:rPr>
           <w:rFonts w:eastAsia="Times New Roman" w:cs="Calibri" w:ascii="Calibri" w:hAnsi="Calibri"/>
-          <w:color w:val="auto"/>
-          <w:sz w:val="24"/>
-          <w:szCs w:val="24"/>
+          <w:b/>
+          <w:bCs/>
+          <w:color w:val="000000"/>
+          <w:sz w:val="24"/>
+          <w:szCs w:val="24"/>
+          <w:shd w:fill="FFFF00" w:val="clear"/>
           <w:lang w:val="fi-FI" w:bidi="ar-SA"/>
         </w:rPr>
-        <w:t>kiinteistöjen</w:t>
-      </w:r>
-      <w:r>
-        <w:rPr>
-          <w:rFonts w:cs="Calibri" w:ascii="Calibri" w:hAnsi="Calibri"/>
-          <w:szCs w:val="24"/>
-        </w:rPr>
-        <w:t xml:space="preserve"> </w:t>
+        <w:t>yksikköhinta</w:t>
       </w:r>
       <w:r>
         <w:rPr>
           <w:rFonts w:eastAsia="Times New Roman" w:cs="Calibri" w:ascii="Calibri" w:hAnsi="Calibri"/>
-          <w:color w:val="auto"/>
-          <w:sz w:val="24"/>
-          <w:szCs w:val="24"/>
+          <w:b/>
+          <w:bCs/>
+          <w:color w:val="000000"/>
+          <w:sz w:val="24"/>
+          <w:szCs w:val="24"/>
+          <w:shd w:fill="FFFF00" w:val="clear"/>
           <w:lang w:val="fi-FI" w:bidi="ar-SA"/>
         </w:rPr>
-        <w:t>muut_</w:t>
-      </w:r>
-      <w:r>
-        <w:rPr>
-          <w:rFonts w:eastAsia="Times New Roman" w:cs="Calibri" w:ascii="Calibri" w:hAnsi="Calibri"/>
-          <w:color w:val="auto"/>
-          <w:kern w:val="0"/>
-          <w:sz w:val="24"/>
-          <w:szCs w:val="24"/>
-          <w:lang w:val="fi-FI" w:eastAsia="zh-CN" w:bidi="ar-SA"/>
-        </w:rPr>
-        <w:t>id</w:t>
-      </w:r>
-      <w:r>
-        <w:rPr>
-          <w:rFonts w:cs="Calibri" w:ascii="Calibri" w:hAnsi="Calibri"/>
-          <w:szCs w:val="24"/>
-        </w:rPr>
-        <w:t xml:space="preserve"> kanssa tonttijaon mukaisen </w:t>
-      </w:r>
-      <w:r>
-        <w:rPr>
-          <w:rFonts w:eastAsia="Times New Roman" w:cs="Calibri" w:ascii="Calibri" w:hAnsi="Calibri"/>
-          <w:color w:val="auto"/>
-          <w:sz w:val="24"/>
-          <w:szCs w:val="24"/>
-          <w:lang w:val="fi-FI" w:bidi="ar-SA"/>
-        </w:rPr>
-        <w:t>kaavamääräys_kirjaimin_id</w:t>
-      </w:r>
-      <w:r>
-        <w:rPr>
-          <w:rFonts w:cs="Calibri" w:ascii="Calibri" w:hAnsi="Calibri"/>
-          <w:szCs w:val="24"/>
-        </w:rPr>
-        <w:t xml:space="preserve">-tontin </w:t>
-      </w:r>
-      <w:r>
-        <w:rPr>
-          <w:rFonts w:eastAsia="Times New Roman" w:cs="Calibri" w:ascii="Calibri" w:hAnsi="Calibri"/>
-          <w:color w:val="auto"/>
-          <w:sz w:val="24"/>
-          <w:szCs w:val="24"/>
-          <w:lang w:val="fi-FI" w:bidi="ar-SA"/>
-        </w:rPr>
-        <w:t>tontin_</w:t>
-      </w:r>
-      <w:r>
-        <w:rPr>
-          <w:rFonts w:eastAsia="Times New Roman" w:cs="Calibri" w:ascii="Calibri" w:hAnsi="Calibri"/>
-          <w:color w:val="auto"/>
-          <w:kern w:val="0"/>
-          <w:sz w:val="24"/>
-          <w:szCs w:val="24"/>
-          <w:lang w:val="fi-FI" w:eastAsia="zh-CN" w:bidi="ar-SA"/>
-        </w:rPr>
-        <w:t>id</w:t>
-      </w:r>
-      <w:r>
-        <w:rPr>
-          <w:rFonts w:cs="Calibri" w:ascii="Calibri" w:hAnsi="Calibri"/>
-          <w:szCs w:val="24"/>
-        </w:rPr>
-        <w:t>.</w:t>
-      </w:r>
-    </w:p>
-    <w:p>
-      <w:pPr>
-        <w:pStyle w:val="Normal"/>
-        <w:rPr>
-          <w:rFonts w:ascii="Calibri" w:hAnsi="Calibri" w:cs="Calibri"/>
-          <w:szCs w:val="24"/>
-        </w:rPr>
-      </w:pPr>
-      <w:r>
-        <w:rPr>
-          <w:rFonts w:cs="Calibri" w:ascii="Calibri" w:hAnsi="Calibri"/>
-          <w:szCs w:val="24"/>
-        </w:rPr>
-      </w:r>
-    </w:p>
-    <w:p>
-      <w:pPr>
-        <w:pStyle w:val="Normal"/>
-        <w:ind w:left="2608" w:right="0" w:hanging="2608"/>
-        <w:rPr/>
-      </w:pPr>
-      <w:r>
-        <w:rPr>
-          <w:rFonts w:cs="Calibri" w:ascii="Calibri" w:hAnsi="Calibri"/>
-          <w:szCs w:val="24"/>
-        </w:rPr>
-        <w:t>Kauppahinta:</w:t>
-        <w:tab/>
-        <w:t xml:space="preserve">Kauppahinta on kauppahinta_id euroa. </w:t>
-      </w:r>
-    </w:p>
-    <w:p>
-      <w:pPr>
-        <w:pStyle w:val="Normal"/>
-        <w:ind w:left="2608" w:right="0" w:hanging="2608"/>
-        <w:rPr>
-          <w:rFonts w:ascii="Calibri" w:hAnsi="Calibri" w:cs="Calibri"/>
-          <w:szCs w:val="24"/>
-        </w:rPr>
-      </w:pPr>
-      <w:r>
-        <w:rPr>
-          <w:rFonts w:cs="Calibri" w:ascii="Calibri" w:hAnsi="Calibri"/>
-          <w:szCs w:val="24"/>
-        </w:rPr>
-      </w:r>
-    </w:p>
-    <w:p>
-      <w:pPr>
-        <w:pStyle w:val="Normal"/>
-        <w:ind w:left="2608" w:right="0" w:hanging="0"/>
-        <w:rPr/>
-      </w:pPr>
-      <w:r>
-        <w:rPr>
-          <w:rFonts w:cs="Calibri" w:ascii="Calibri" w:hAnsi="Calibri"/>
-          <w:szCs w:val="24"/>
-        </w:rPr>
-        <w:t>Yksikköhinta (</w:t>
-      </w:r>
-      <w:r>
-        <w:rPr>
-          <w:rFonts w:eastAsia="Times New Roman" w:cs="Calibri" w:ascii="Calibri" w:hAnsi="Calibri"/>
-          <w:color w:val="auto"/>
-          <w:sz w:val="24"/>
-          <w:szCs w:val="24"/>
-          <w:lang w:val="fi-FI" w:bidi="ar-SA"/>
-        </w:rPr>
-        <w:t>yksikköhinta_id</w:t>
+        <w:t>]</w:t>
       </w:r>
       <w:r>
         <w:rPr>
@@ -739,7 +762,7 @@
           <w:rFonts w:cs="Calibri" w:ascii="Calibri" w:hAnsi="Calibri"/>
           <w:szCs w:val="24"/>
         </w:rPr>
-        <w:t xml:space="preserve">)  vastaa alueen käypää rakennusoikeuden hintaa. </w:t>
+        <w:t>)  vastaa alueen käypää rakennusoikeuden hintaa.</w:t>
       </w:r>
     </w:p>
     <w:p>
@@ -778,46 +801,7 @@
           <w:szCs w:val="24"/>
         </w:rPr>
         <w:t>Määräalan alueella sijaitsevat johdot ja putket ilmenevät oheisesta johtokarttaotteesta.</w:t>
-      </w:r>
-    </w:p>
-    <w:p>
-      <w:pPr>
-        <w:pStyle w:val="Normal"/>
-        <w:ind w:left="2608" w:right="0" w:hanging="2608"/>
-        <w:rPr>
-          <w:rFonts w:ascii="Calibri" w:hAnsi="Calibri" w:cs="Calibri"/>
-          <w:szCs w:val="24"/>
-        </w:rPr>
-      </w:pPr>
-      <w:r>
-        <w:rPr>
-          <w:rFonts w:cs="Calibri" w:ascii="Calibri" w:hAnsi="Calibri"/>
-          <w:szCs w:val="24"/>
-        </w:rPr>
-      </w:r>
-    </w:p>
-    <w:p>
-      <w:pPr>
-        <w:pStyle w:val="Normal"/>
-        <w:ind w:left="2608" w:right="0" w:hanging="2608"/>
-        <w:rPr/>
-      </w:pPr>
-      <w:r>
-        <w:rPr>
-          <w:rFonts w:cs="Calibri" w:ascii="Calibri" w:hAnsi="Calibri"/>
-          <w:szCs w:val="24"/>
-        </w:rPr>
         <w:tab/>
-      </w:r>
-      <w:r>
-        <w:rPr>
-          <w:rFonts w:eastAsia="Times New Roman" w:cs="Calibri" w:ascii="Calibri" w:hAnsi="Calibri"/>
-          <w:color w:val="auto"/>
-          <w:sz w:val="24"/>
-          <w:szCs w:val="24"/>
-          <w:lang w:val="fi-FI" w:bidi="ar-SA"/>
-        </w:rPr>
-        <w:t>muuta_id</w:t>
       </w:r>
     </w:p>
     <w:p>

</xml_diff>